<commit_message>
Added some thoughts to the feature doc
Trying to decide if there's a difference between pattern units and
object units
</commit_message>
<xml_diff>
--- a/Documentation/Features.docx
+++ b/Documentation/Features.docx
@@ -3,39 +3,63 @@
 <w:document xmlns:wpc="http://schemas.microsoft.com/office/word/2010/wordprocessingCanvas" xmlns:mc="http://schemas.openxmlformats.org/markup-compatibility/2006" xmlns:o="urn:schemas-microsoft-com:office:office" xmlns:r="http://schemas.openxmlformats.org/officeDocument/2006/relationships" xmlns:m="http://schemas.openxmlformats.org/officeDocument/2006/math" xmlns:v="urn:schemas-microsoft-com:vml" xmlns:wp14="http://schemas.microsoft.com/office/word/2010/wordprocessingDrawing" xmlns:wp="http://schemas.openxmlformats.org/drawingml/2006/wordprocessingDrawing" xmlns:w10="urn:schemas-microsoft-com:office:word" xmlns:w="http://schemas.openxmlformats.org/wordprocessingml/2006/main" xmlns:w14="http://schemas.microsoft.com/office/word/2010/wordml" xmlns:w15="http://schemas.microsoft.com/office/word/2012/wordml" xmlns:wpg="http://schemas.microsoft.com/office/word/2010/wordprocessingGroup" xmlns:wpi="http://schemas.microsoft.com/office/word/2010/wordprocessingInk" xmlns:wne="http://schemas.microsoft.com/office/word/2006/wordml" xmlns:wps="http://schemas.microsoft.com/office/word/2010/wordprocessingShape" mc:Ignorable="w14 w15 wp14">
   <w:body>
     <w:p>
+      <w:r>
+        <w:t>The Mind: Version One.</w:t>
+      </w:r>
+    </w:p>
+    <w:p/>
+    <w:p>
+      <w:pPr>
+        <w:ind w:firstLine="720"/>
+      </w:pPr>
+      <w:r>
+        <w:t>The mind is a part of speech tagger that uses manually encoded patterns to extract information from a text stream. In this iteration we will create data structures to hold text info and define algorithms to extract patterns from the text.</w:t>
+      </w:r>
+    </w:p>
+    <w:p>
+      <w:r>
+        <w:t xml:space="preserve">New idea, what if we allow any kind of node on the network x at any time? After all, names can have logic in them, and patterns can have simple pieces of data in them. Maybe </w:t>
+      </w:r>
+      <w:proofErr w:type="gramStart"/>
+      <w:r>
+        <w:t>It</w:t>
+      </w:r>
+      <w:proofErr w:type="gramEnd"/>
+      <w:r>
+        <w:t xml:space="preserve"> should be the machine’s job to handle the matching, and we don’t care what’s in the graph. We just care if we call it a pattern or an object up front.</w:t>
+      </w:r>
+    </w:p>
+    <w:p>
+      <w:r>
+        <w:t>Patterns require objects but objects don’t require patterns. Objects can include patterns, but if you zoom all the way in you will find an object at the end of the line.</w:t>
+      </w:r>
+      <w:r>
+        <w:t xml:space="preserve"> Although, maybe we don’t care about patterns at the object level.</w:t>
+      </w:r>
+      <w:r>
+        <w:t xml:space="preserve"> Objects at their most primitive are a simple unit of information: A letter or a logical function. Patterns and objects have the same nodes, it’s the edges that are different. So they should share some code, but there are also differences that we have to address.</w:t>
+      </w:r>
+    </w:p>
+    <w:p>
+      <w:r>
+        <w:t>Patterns have an unlimited number of inputs and outputs, but no children, only next nodes. Objects have a single input and can also have children. These differences should be handled at the object level, not the node level.</w:t>
+      </w:r>
+    </w:p>
+    <w:p>
+      <w:r>
+        <w:t xml:space="preserve">The question is, can objects ever include patterns? Maybe we don’t care about patterns when talking about objects, after all an object is an </w:t>
+      </w:r>
+      <w:r>
+        <w:rPr>
+          <w:i/>
+        </w:rPr>
+        <w:t>instance</w:t>
+      </w:r>
+      <w:r>
+        <w:t xml:space="preserve"> of a pattern, a physical representation of an abstract concept.</w:t>
+      </w:r>
       <w:bookmarkStart w:id="0" w:name="_GoBack"/>
       <w:bookmarkEnd w:id="0"/>
-      <w:r>
-        <w:t>The Mind: Version One.</w:t>
-      </w:r>
-    </w:p>
-    <w:p/>
-    <w:p>
-      <w:pPr>
-        <w:ind w:firstLine="720"/>
-      </w:pPr>
-      <w:r>
-        <w:t>The mind is a part of speech tagger that uses manually encoded patterns to extract information from a text stream. In this iteration we will create data structures to hold text info and define algorithms to extract patterns from the text.</w:t>
-      </w:r>
-    </w:p>
-    <w:p>
-      <w:r>
-        <w:t xml:space="preserve">New idea, what if we allow any kind of node on the network x at any time? After all, names can have logic in them, and patterns can have simple pieces of data in them. Maybe </w:t>
-      </w:r>
-      <w:proofErr w:type="gramStart"/>
-      <w:r>
-        <w:t>It</w:t>
-      </w:r>
-      <w:proofErr w:type="gramEnd"/>
-      <w:r>
-        <w:t xml:space="preserve"> should be the machine’s job to handle the matching, and we don’t care what’s in the graph. We just care if we call it a pattern or an object up front.</w:t>
-      </w:r>
-    </w:p>
-    <w:p/>
-    <w:p>
-      <w:r>
-        <w:t>Patterns require objects but objects don’t require patterns. Objects can include patterns, but if you zoom all the way in you will find an object at the end of the line. Objects at their most primitive are a simple unit of information: A letter or a logical function. Patterns and objects have the same nodes, it’s the edges that are different. So they should share some code, but there are also differences that we have to address.</w:t>
-      </w:r>
     </w:p>
     <w:p/>
     <w:p>
@@ -85,15 +109,7 @@
         <w:pStyle w:val="ListParagraph"/>
       </w:pPr>
       <w:r>
-        <w:t xml:space="preserve">Using Network X will give us access to better performance, more algorithms, and a bug free </w:t>
-      </w:r>
-      <w:proofErr w:type="gramStart"/>
-      <w:r>
-        <w:t>structure</w:t>
-      </w:r>
-      <w:proofErr w:type="gramEnd"/>
-      <w:r>
-        <w:t xml:space="preserve"> to build off of. The data object will store any information not related to the structure, and can be either a mind node or a mind pattern node.</w:t>
+        <w:t>Using Network X will give us access to better performance, more algorithms, and a bug free structure to build off of. The data object will store any information not related to the structure, and can be either a mind node or a mind pattern node.</w:t>
       </w:r>
     </w:p>
     <w:p>
@@ -217,7 +233,11 @@
             </w:r>
             <w:proofErr w:type="spellEnd"/>
             <w:r>
-              <w:t xml:space="preserve"> objects which point to network x nodes in lower layers.</w:t>
+              <w:t xml:space="preserve"> objects </w:t>
+            </w:r>
+            <w:r>
+              <w:lastRenderedPageBreak/>
+              <w:t>which point to network x nodes in lower layers.</w:t>
             </w:r>
           </w:p>
         </w:tc>
@@ -233,6 +253,7 @@
               <w:ind w:left="0"/>
             </w:pPr>
             <w:r>
+              <w:lastRenderedPageBreak/>
               <w:t>Next Node</w:t>
             </w:r>
           </w:p>
@@ -323,7 +344,6 @@
               <w:ind w:left="0"/>
             </w:pPr>
             <w:r>
-              <w:lastRenderedPageBreak/>
               <w:t>Data Object</w:t>
             </w:r>
           </w:p>
@@ -1103,7 +1123,6 @@
             </w:pPr>
             <w:proofErr w:type="spellStart"/>
             <w:r>
-              <w:lastRenderedPageBreak/>
               <w:t>Is</w:t>
             </w:r>
             <w:r>
@@ -1786,6 +1805,7 @@
               <w:ind w:left="0"/>
             </w:pPr>
             <w:r>
+              <w:lastRenderedPageBreak/>
               <w:t>Parent</w:t>
             </w:r>
           </w:p>
@@ -1934,7 +1954,6 @@
         <w:pStyle w:val="ListParagraph"/>
       </w:pPr>
       <w:r>
-        <w:lastRenderedPageBreak/>
         <w:t>We may need to store information about the edges, so if necessary we will create an object for this.</w:t>
       </w:r>
       <w:r>
@@ -2528,6 +2547,7 @@
               <w:rPr>
                 <w:i/>
               </w:rPr>
+              <w:lastRenderedPageBreak/>
               <w:t>Letters</w:t>
             </w:r>
           </w:p>
@@ -3038,7 +3058,6 @@
               <w:rPr>
                 <w:i/>
               </w:rPr>
-              <w:lastRenderedPageBreak/>
               <w:t>Direct Object</w:t>
             </w:r>
           </w:p>

</xml_diff>